<commit_message>
Add pictures in documentation
</commit_message>
<xml_diff>
--- a/Documents and logo/Documentation - Terra Incognita.docx
+++ b/Documents and logo/Documentation - Terra Incognita.docx
@@ -21,160 +21,13 @@
         <mc:AlternateContent>
           <mc:Choice Requires="wps">
             <w:drawing>
-              <wp:anchor distT="45720" distB="45720" distL="114300" distR="114300" simplePos="0" relativeHeight="251644416" behindDoc="0" locked="0" layoutInCell="1" allowOverlap="1" wp14:anchorId="14336260" wp14:editId="3B654DA2">
-                <wp:simplePos x="0" y="0"/>
-                <wp:positionH relativeFrom="column">
-                  <wp:posOffset>353695</wp:posOffset>
-                </wp:positionH>
-                <wp:positionV relativeFrom="paragraph">
-                  <wp:posOffset>5863821</wp:posOffset>
-                </wp:positionV>
-                <wp:extent cx="5078730" cy="1404620"/>
-                <wp:effectExtent l="0" t="0" r="26670" b="17780"/>
-                <wp:wrapSquare wrapText="bothSides"/>
-                <wp:docPr id="14" name="Text Box 2"/>
-                <wp:cNvGraphicFramePr>
-                  <a:graphicFrameLocks xmlns:a="http://schemas.openxmlformats.org/drawingml/2006/main"/>
-                </wp:cNvGraphicFramePr>
-                <a:graphic xmlns:a="http://schemas.openxmlformats.org/drawingml/2006/main">
-                  <a:graphicData uri="http://schemas.microsoft.com/office/word/2010/wordprocessingShape">
-                    <wps:wsp>
-                      <wps:cNvSpPr txBox="1">
-                        <a:spLocks noChangeArrowheads="1"/>
-                      </wps:cNvSpPr>
-                      <wps:spPr bwMode="auto">
-                        <a:xfrm>
-                          <a:off x="0" y="0"/>
-                          <a:ext cx="5078730" cy="1404620"/>
-                        </a:xfrm>
-                        <a:prstGeom prst="rect">
-                          <a:avLst/>
-                        </a:prstGeom>
-                        <a:solidFill>
-                          <a:srgbClr val="FFFFFF"/>
-                        </a:solidFill>
-                        <a:ln w="9525">
-                          <a:solidFill>
-                            <a:schemeClr val="bg1"/>
-                          </a:solidFill>
-                          <a:miter lim="800000"/>
-                          <a:headEnd/>
-                          <a:tailEnd/>
-                        </a:ln>
-                      </wps:spPr>
-                      <wps:txbx>
-                        <w:txbxContent>
-                          <w:p>
-                            <w:pPr>
-                              <w:jc w:val="center"/>
-                              <w:rPr>
-                                <w:rFonts w:ascii="Century Gothic" w:hAnsi="Century Gothic"/>
-                                <w:sz w:val="96"/>
-                                <w:szCs w:val="96"/>
-                                <w:lang w:val="en-US"/>
-                                <w14:textOutline w14:w="0" w14:cap="flat" w14:cmpd="sng" w14:algn="ctr">
-                                  <w14:noFill/>
-                                  <w14:prstDash w14:val="solid"/>
-                                  <w14:round/>
-                                </w14:textOutline>
-                              </w:rPr>
-                            </w:pPr>
-                            <w:r>
-                              <w:rPr>
-                                <w:rFonts w:ascii="Century Gothic" w:hAnsi="Century Gothic"/>
-                                <w:sz w:val="96"/>
-                                <w:szCs w:val="96"/>
-                                <w:lang w:val="en-US"/>
-                                <w14:textOutline w14:w="0" w14:cap="flat" w14:cmpd="sng" w14:algn="ctr">
-                                  <w14:noFill/>
-                                  <w14:prstDash w14:val="solid"/>
-                                  <w14:round/>
-                                </w14:textOutline>
-                              </w:rPr>
-                              <w:t>Documentation</w:t>
-                            </w:r>
-                          </w:p>
-                        </w:txbxContent>
-                      </wps:txbx>
-                      <wps:bodyPr rot="0" vert="horz" wrap="square" lIns="91440" tIns="45720" rIns="91440" bIns="45720" anchor="t" anchorCtr="0">
-                        <a:spAutoFit/>
-                      </wps:bodyPr>
-                    </wps:wsp>
-                  </a:graphicData>
-                </a:graphic>
-                <wp14:sizeRelH relativeFrom="margin">
-                  <wp14:pctWidth>0</wp14:pctWidth>
-                </wp14:sizeRelH>
-                <wp14:sizeRelV relativeFrom="margin">
-                  <wp14:pctHeight>20000</wp14:pctHeight>
-                </wp14:sizeRelV>
-              </wp:anchor>
-            </w:drawing>
-          </mc:Choice>
-          <mc:Fallback>
-            <w:pict>
-              <v:shapetype w14:anchorId="14336260" id="_x0000_t202" coordsize="21600,21600" o:spt="202" path="m,l,21600r21600,l21600,xe">
-                <v:stroke joinstyle="miter"/>
-                <v:path gradientshapeok="t" o:connecttype="rect"/>
-              </v:shapetype>
-              <v:shape id="Text Box 2" o:spid="_x0000_s1026" type="#_x0000_t202" style="position:absolute;margin-left:27.85pt;margin-top:461.7pt;width:399.9pt;height:110.6pt;z-index:251644416;visibility:visible;mso-wrap-style:square;mso-width-percent:0;mso-height-percent:200;mso-wrap-distance-left:9pt;mso-wrap-distance-top:3.6pt;mso-wrap-distance-right:9pt;mso-wrap-distance-bottom:3.6pt;mso-position-horizontal:absolute;mso-position-horizontal-relative:text;mso-position-vertical:absolute;mso-position-vertical-relative:text;mso-width-percent:0;mso-height-percent:200;mso-width-relative:margin;mso-height-relative:margin;v-text-anchor:top" o:gfxdata="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" strokecolor="white [3212]">
-                <v:textbox style="mso-fit-shape-to-text:t">
-                  <w:txbxContent>
-                    <w:p>
-                      <w:pPr>
-                        <w:jc w:val="center"/>
-                        <w:rPr>
-                          <w:rFonts w:ascii="Century Gothic" w:hAnsi="Century Gothic"/>
-                          <w:sz w:val="96"/>
-                          <w:szCs w:val="96"/>
-                          <w:lang w:val="en-US"/>
-                          <w14:textOutline w14:w="0" w14:cap="flat" w14:cmpd="sng" w14:algn="ctr">
-                            <w14:noFill/>
-                            <w14:prstDash w14:val="solid"/>
-                            <w14:round/>
-                          </w14:textOutline>
-                        </w:rPr>
-                      </w:pPr>
-                      <w:r>
-                        <w:rPr>
-                          <w:rFonts w:ascii="Century Gothic" w:hAnsi="Century Gothic"/>
-                          <w:sz w:val="96"/>
-                          <w:szCs w:val="96"/>
-                          <w:lang w:val="en-US"/>
-                          <w14:textOutline w14:w="0" w14:cap="flat" w14:cmpd="sng" w14:algn="ctr">
-                            <w14:noFill/>
-                            <w14:prstDash w14:val="solid"/>
-                            <w14:round/>
-                          </w14:textOutline>
-                        </w:rPr>
-                        <w:t>Documentation</w:t>
-                      </w:r>
-                    </w:p>
-                  </w:txbxContent>
-                </v:textbox>
-                <w10:wrap type="square"/>
-              </v:shape>
-            </w:pict>
-          </mc:Fallback>
-        </mc:AlternateContent>
-      </w:r>
-      <w:r>
-        <w:rPr>
-          <w:rFonts w:ascii="Century Gothic" w:hAnsi="Century Gothic"/>
-          <w:noProof/>
-          <w:sz w:val="28"/>
-          <w:szCs w:val="28"/>
-        </w:rPr>
-        <mc:AlternateContent>
-          <mc:Choice Requires="wps">
-            <w:drawing>
-              <wp:anchor distT="45720" distB="45720" distL="114300" distR="114300" simplePos="0" relativeHeight="251656704" behindDoc="0" locked="0" layoutInCell="1" allowOverlap="1" wp14:anchorId="59D1D45C" wp14:editId="1D53E1D2">
+              <wp:anchor distT="45720" distB="45720" distL="114300" distR="114300" simplePos="0" relativeHeight="251656704" behindDoc="0" locked="0" layoutInCell="1" allowOverlap="1" wp14:anchorId="59D1D45C" wp14:editId="7AA99507">
                 <wp:simplePos x="0" y="0"/>
                 <wp:positionH relativeFrom="column">
                   <wp:posOffset>1225550</wp:posOffset>
                 </wp:positionH>
                 <wp:positionV relativeFrom="paragraph">
-                  <wp:posOffset>7690485</wp:posOffset>
+                  <wp:posOffset>8022994</wp:posOffset>
                 </wp:positionV>
                 <wp:extent cx="3282950" cy="1404620"/>
                 <wp:effectExtent l="0" t="0" r="12700" b="13335"/>
@@ -271,7 +124,11 @@
           </mc:Choice>
           <mc:Fallback>
             <w:pict>
-              <v:shape w14:anchorId="59D1D45C" id="_x0000_s1027" type="#_x0000_t202" style="position:absolute;margin-left:96.5pt;margin-top:605.55pt;width:258.5pt;height:110.6pt;z-index:251656704;visibility:visible;mso-wrap-style:square;mso-width-percent:0;mso-height-percent:200;mso-wrap-distance-left:9pt;mso-wrap-distance-top:3.6pt;mso-wrap-distance-right:9pt;mso-wrap-distance-bottom:3.6pt;mso-position-horizontal:absolute;mso-position-horizontal-relative:text;mso-position-vertical:absolute;mso-position-vertical-relative:text;mso-width-percent:0;mso-height-percent:200;mso-width-relative:margin;mso-height-relative:margin;v-text-anchor:top" o:gfxdata="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" strokecolor="white [3212]">
+              <v:shapetype w14:anchorId="59D1D45C" id="_x0000_t202" coordsize="21600,21600" o:spt="202" path="m,l,21600r21600,l21600,xe">
+                <v:stroke joinstyle="miter"/>
+                <v:path gradientshapeok="t" o:connecttype="rect"/>
+              </v:shapetype>
+              <v:shape id="Text Box 2" o:spid="_x0000_s1026" type="#_x0000_t202" style="position:absolute;margin-left:96.5pt;margin-top:631.75pt;width:258.5pt;height:110.6pt;z-index:251656704;visibility:visible;mso-wrap-style:square;mso-width-percent:0;mso-height-percent:200;mso-wrap-distance-left:9pt;mso-wrap-distance-top:3.6pt;mso-wrap-distance-right:9pt;mso-wrap-distance-bottom:3.6pt;mso-position-horizontal:absolute;mso-position-horizontal-relative:text;mso-position-vertical:absolute;mso-position-vertical-relative:text;mso-width-percent:0;mso-height-percent:200;mso-width-relative:margin;mso-height-relative:margin;v-text-anchor:top" o:gfxdata="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" strokecolor="white [3212]">
                 <v:textbox style="mso-fit-shape-to-text:t">
                   <w:txbxContent>
                     <w:p>
@@ -313,6 +170,248 @@
                           <w:lang w:val="en-US"/>
                         </w:rPr>
                         <w:t>1</w:t>
+                      </w:r>
+                    </w:p>
+                  </w:txbxContent>
+                </v:textbox>
+                <w10:wrap type="square"/>
+              </v:shape>
+            </w:pict>
+          </mc:Fallback>
+        </mc:AlternateContent>
+      </w:r>
+      <w:r>
+        <w:rPr>
+          <w:rFonts w:ascii="Century Gothic" w:hAnsi="Century Gothic"/>
+          <w:noProof/>
+          <w:sz w:val="28"/>
+          <w:szCs w:val="28"/>
+        </w:rPr>
+        <w:drawing>
+          <wp:anchor distT="0" distB="0" distL="114300" distR="114300" simplePos="0" relativeHeight="251693568" behindDoc="0" locked="0" layoutInCell="1" allowOverlap="1" wp14:anchorId="410DE2DA" wp14:editId="3377B243">
+            <wp:simplePos x="0" y="0"/>
+            <wp:positionH relativeFrom="column">
+              <wp:posOffset>1905</wp:posOffset>
+            </wp:positionH>
+            <wp:positionV relativeFrom="paragraph">
+              <wp:posOffset>1736783</wp:posOffset>
+            </wp:positionV>
+            <wp:extent cx="5927090" cy="3117215"/>
+            <wp:effectExtent l="0" t="0" r="0" b="0"/>
+            <wp:wrapThrough wrapText="bothSides">
+              <wp:wrapPolygon edited="0">
+                <wp:start x="6734" y="1188"/>
+                <wp:lineTo x="1527" y="1452"/>
+                <wp:lineTo x="417" y="1848"/>
+                <wp:lineTo x="417" y="10956"/>
+                <wp:lineTo x="486" y="11880"/>
+                <wp:lineTo x="625" y="12408"/>
+                <wp:lineTo x="9580" y="14124"/>
+                <wp:lineTo x="11247" y="14124"/>
+                <wp:lineTo x="8331" y="15840"/>
+                <wp:lineTo x="8261" y="17424"/>
+                <wp:lineTo x="10275" y="18348"/>
+                <wp:lineTo x="12774" y="18348"/>
+                <wp:lineTo x="12288" y="18876"/>
+                <wp:lineTo x="12427" y="20064"/>
+                <wp:lineTo x="14440" y="20724"/>
+                <wp:lineTo x="15690" y="20724"/>
+                <wp:lineTo x="16037" y="20460"/>
+                <wp:lineTo x="16315" y="19404"/>
+                <wp:lineTo x="16315" y="18348"/>
+                <wp:lineTo x="19230" y="16236"/>
+                <wp:lineTo x="19369" y="15840"/>
+                <wp:lineTo x="18883" y="14520"/>
+                <wp:lineTo x="18397" y="14124"/>
+                <wp:lineTo x="20827" y="12144"/>
+                <wp:lineTo x="20897" y="11748"/>
+                <wp:lineTo x="18050" y="10956"/>
+                <wp:lineTo x="13815" y="9900"/>
+                <wp:lineTo x="13885" y="6468"/>
+                <wp:lineTo x="13885" y="1848"/>
+                <wp:lineTo x="12843" y="1452"/>
+                <wp:lineTo x="9094" y="1188"/>
+                <wp:lineTo x="6734" y="1188"/>
+              </wp:wrapPolygon>
+            </wp:wrapThrough>
+            <wp:docPr id="1" name="Picture 1"/>
+            <wp:cNvGraphicFramePr>
+              <a:graphicFrameLocks xmlns:a="http://schemas.openxmlformats.org/drawingml/2006/main" noChangeAspect="1"/>
+            </wp:cNvGraphicFramePr>
+            <a:graphic xmlns:a="http://schemas.openxmlformats.org/drawingml/2006/main">
+              <a:graphicData uri="http://schemas.openxmlformats.org/drawingml/2006/picture">
+                <pic:pic xmlns:pic="http://schemas.openxmlformats.org/drawingml/2006/picture">
+                  <pic:nvPicPr>
+                    <pic:cNvPr id="0" name="Picture 5"/>
+                    <pic:cNvPicPr>
+                      <a:picLocks noChangeAspect="1" noChangeArrowheads="1"/>
+                    </pic:cNvPicPr>
+                  </pic:nvPicPr>
+                  <pic:blipFill>
+                    <a:blip r:embed="rId9">
+                      <a:extLst>
+                        <a:ext uri="{28A0092B-C50C-407E-A947-70E740481C1C}">
+                          <a14:useLocalDpi xmlns:a14="http://schemas.microsoft.com/office/drawing/2010/main" val="0"/>
+                        </a:ext>
+                      </a:extLst>
+                    </a:blip>
+                    <a:srcRect/>
+                    <a:stretch>
+                      <a:fillRect/>
+                    </a:stretch>
+                  </pic:blipFill>
+                  <pic:spPr bwMode="auto">
+                    <a:xfrm>
+                      <a:off x="0" y="0"/>
+                      <a:ext cx="5927090" cy="3117215"/>
+                    </a:xfrm>
+                    <a:prstGeom prst="rect">
+                      <a:avLst/>
+                    </a:prstGeom>
+                    <a:noFill/>
+                    <a:ln>
+                      <a:noFill/>
+                    </a:ln>
+                  </pic:spPr>
+                </pic:pic>
+              </a:graphicData>
+            </a:graphic>
+          </wp:anchor>
+        </w:drawing>
+      </w:r>
+      <w:r>
+        <w:rPr>
+          <w:rFonts w:ascii="Century Gothic" w:hAnsi="Century Gothic"/>
+          <w:noProof/>
+          <w:sz w:val="28"/>
+          <w:szCs w:val="28"/>
+        </w:rPr>
+        <mc:AlternateContent>
+          <mc:Choice Requires="wps">
+            <w:drawing>
+              <wp:anchor distT="45720" distB="45720" distL="114300" distR="114300" simplePos="0" relativeHeight="251644416" behindDoc="0" locked="0" layoutInCell="1" allowOverlap="1" wp14:anchorId="14336260" wp14:editId="48018E7F">
+                <wp:simplePos x="0" y="0"/>
+                <wp:positionH relativeFrom="column">
+                  <wp:posOffset>353695</wp:posOffset>
+                </wp:positionH>
+                <wp:positionV relativeFrom="paragraph">
+                  <wp:posOffset>5863821</wp:posOffset>
+                </wp:positionV>
+                <wp:extent cx="5078730" cy="1404620"/>
+                <wp:effectExtent l="0" t="0" r="26670" b="17780"/>
+                <wp:wrapSquare wrapText="bothSides"/>
+                <wp:docPr id="14" name="Text Box 2"/>
+                <wp:cNvGraphicFramePr>
+                  <a:graphicFrameLocks xmlns:a="http://schemas.openxmlformats.org/drawingml/2006/main"/>
+                </wp:cNvGraphicFramePr>
+                <a:graphic xmlns:a="http://schemas.openxmlformats.org/drawingml/2006/main">
+                  <a:graphicData uri="http://schemas.microsoft.com/office/word/2010/wordprocessingShape">
+                    <wps:wsp>
+                      <wps:cNvSpPr txBox="1">
+                        <a:spLocks noChangeArrowheads="1"/>
+                      </wps:cNvSpPr>
+                      <wps:spPr bwMode="auto">
+                        <a:xfrm>
+                          <a:off x="0" y="0"/>
+                          <a:ext cx="5078730" cy="1404620"/>
+                        </a:xfrm>
+                        <a:prstGeom prst="rect">
+                          <a:avLst/>
+                        </a:prstGeom>
+                        <a:solidFill>
+                          <a:srgbClr val="FFFFFF"/>
+                        </a:solidFill>
+                        <a:ln w="9525">
+                          <a:solidFill>
+                            <a:schemeClr val="bg1"/>
+                          </a:solidFill>
+                          <a:miter lim="800000"/>
+                          <a:headEnd/>
+                          <a:tailEnd/>
+                        </a:ln>
+                      </wps:spPr>
+                      <wps:txbx>
+                        <w:txbxContent>
+                          <w:p>
+                            <w:pPr>
+                              <w:jc w:val="center"/>
+                              <w:rPr>
+                                <w:rFonts w:ascii="Century Gothic" w:hAnsi="Century Gothic"/>
+                                <w:sz w:val="96"/>
+                                <w:szCs w:val="96"/>
+                                <w:lang w:val="en-US"/>
+                                <w14:textOutline w14:w="0" w14:cap="flat" w14:cmpd="sng" w14:algn="ctr">
+                                  <w14:noFill/>
+                                  <w14:prstDash w14:val="solid"/>
+                                  <w14:round/>
+                                </w14:textOutline>
+                              </w:rPr>
+                            </w:pPr>
+                            <w:r>
+                              <w:rPr>
+                                <w:rFonts w:ascii="Century Gothic" w:hAnsi="Century Gothic"/>
+                                <w:sz w:val="96"/>
+                                <w:szCs w:val="96"/>
+                                <w:lang w:val="en-US"/>
+                                <w14:textOutline w14:w="0" w14:cap="flat" w14:cmpd="sng" w14:algn="ctr">
+                                  <w14:noFill/>
+                                  <w14:prstDash w14:val="solid"/>
+                                  <w14:round/>
+                                </w14:textOutline>
+                              </w:rPr>
+                              <w:t>Documentation</w:t>
+                            </w:r>
+                          </w:p>
+                        </w:txbxContent>
+                      </wps:txbx>
+                      <wps:bodyPr rot="0" vert="horz" wrap="square" lIns="91440" tIns="45720" rIns="91440" bIns="45720" anchor="t" anchorCtr="0">
+                        <a:spAutoFit/>
+                      </wps:bodyPr>
+                    </wps:wsp>
+                  </a:graphicData>
+                </a:graphic>
+                <wp14:sizeRelH relativeFrom="margin">
+                  <wp14:pctWidth>0</wp14:pctWidth>
+                </wp14:sizeRelH>
+                <wp14:sizeRelV relativeFrom="margin">
+                  <wp14:pctHeight>20000</wp14:pctHeight>
+                </wp14:sizeRelV>
+              </wp:anchor>
+            </w:drawing>
+          </mc:Choice>
+          <mc:Fallback>
+            <w:pict>
+              <v:shape w14:anchorId="14336260" id="_x0000_s1027" type="#_x0000_t202" style="position:absolute;margin-left:27.85pt;margin-top:461.7pt;width:399.9pt;height:110.6pt;z-index:251644416;visibility:visible;mso-wrap-style:square;mso-width-percent:0;mso-height-percent:200;mso-wrap-distance-left:9pt;mso-wrap-distance-top:3.6pt;mso-wrap-distance-right:9pt;mso-wrap-distance-bottom:3.6pt;mso-position-horizontal:absolute;mso-position-horizontal-relative:text;mso-position-vertical:absolute;mso-position-vertical-relative:text;mso-width-percent:0;mso-height-percent:200;mso-width-relative:margin;mso-height-relative:margin;v-text-anchor:top" o:gfxdata="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" strokecolor="white [3212]">
+                <v:textbox style="mso-fit-shape-to-text:t">
+                  <w:txbxContent>
+                    <w:p>
+                      <w:pPr>
+                        <w:jc w:val="center"/>
+                        <w:rPr>
+                          <w:rFonts w:ascii="Century Gothic" w:hAnsi="Century Gothic"/>
+                          <w:sz w:val="96"/>
+                          <w:szCs w:val="96"/>
+                          <w:lang w:val="en-US"/>
+                          <w14:textOutline w14:w="0" w14:cap="flat" w14:cmpd="sng" w14:algn="ctr">
+                            <w14:noFill/>
+                            <w14:prstDash w14:val="solid"/>
+                            <w14:round/>
+                          </w14:textOutline>
+                        </w:rPr>
+                      </w:pPr>
+                      <w:r>
+                        <w:rPr>
+                          <w:rFonts w:ascii="Century Gothic" w:hAnsi="Century Gothic"/>
+                          <w:sz w:val="96"/>
+                          <w:szCs w:val="96"/>
+                          <w:lang w:val="en-US"/>
+                          <w14:textOutline w14:w="0" w14:cap="flat" w14:cmpd="sng" w14:algn="ctr">
+                            <w14:noFill/>
+                            <w14:prstDash w14:val="solid"/>
+                            <w14:round/>
+                          </w14:textOutline>
+                        </w:rPr>
+                        <w:t>Documentation</w:t>
                       </w:r>
                     </w:p>
                   </w:txbxContent>
@@ -671,17 +770,7 @@
                 <w:sz w:val="32"/>
                 <w:szCs w:val="32"/>
               </w:rPr>
-              <w:t>Отбо</w:t>
-            </w:r>
-            <w:r>
-              <w:rPr>
-                <w:rStyle w:val="Hyperlink"/>
-                <w:rFonts w:ascii="Century Gothic" w:hAnsi="Century Gothic"/>
-                <w:noProof/>
-                <w:sz w:val="32"/>
-                <w:szCs w:val="32"/>
-              </w:rPr>
-              <w:t>р</w:t>
+              <w:t>Отбор</w:t>
             </w:r>
             <w:r>
               <w:rPr>
@@ -1035,27 +1124,7 @@
                 <w:sz w:val="32"/>
                 <w:szCs w:val="32"/>
               </w:rPr>
-              <w:t>Раб</w:t>
-            </w:r>
-            <w:r>
-              <w:rPr>
-                <w:rStyle w:val="Hyperlink"/>
-                <w:rFonts w:ascii="Century Gothic" w:hAnsi="Century Gothic"/>
-                <w:noProof/>
-                <w:sz w:val="32"/>
-                <w:szCs w:val="32"/>
-              </w:rPr>
-              <w:t>о</w:t>
-            </w:r>
-            <w:r>
-              <w:rPr>
-                <w:rStyle w:val="Hyperlink"/>
-                <w:rFonts w:ascii="Century Gothic" w:hAnsi="Century Gothic"/>
-                <w:noProof/>
-                <w:sz w:val="32"/>
-                <w:szCs w:val="32"/>
-              </w:rPr>
-              <w:t>та</w:t>
+              <w:t>Работа</w:t>
             </w:r>
             <w:r>
               <w:rPr>
@@ -1173,27 +1242,7 @@
                 <w:sz w:val="32"/>
                 <w:szCs w:val="32"/>
               </w:rPr>
-              <w:t>Затр</w:t>
-            </w:r>
-            <w:r>
-              <w:rPr>
-                <w:rStyle w:val="Hyperlink"/>
-                <w:rFonts w:ascii="Century Gothic" w:hAnsi="Century Gothic"/>
-                <w:noProof/>
-                <w:sz w:val="32"/>
-                <w:szCs w:val="32"/>
-              </w:rPr>
-              <w:t>у</w:t>
-            </w:r>
-            <w:r>
-              <w:rPr>
-                <w:rStyle w:val="Hyperlink"/>
-                <w:rFonts w:ascii="Century Gothic" w:hAnsi="Century Gothic"/>
-                <w:noProof/>
-                <w:sz w:val="32"/>
-                <w:szCs w:val="32"/>
-              </w:rPr>
-              <w:t>днения</w:t>
+              <w:t>Затруднения</w:t>
             </w:r>
             <w:r>
               <w:rPr>
@@ -1429,7 +1478,27 @@
                 <w:sz w:val="32"/>
                 <w:szCs w:val="32"/>
               </w:rPr>
-              <w:t>Диаграма на програмата ни</w:t>
+              <w:t>Диаграма на програмат</w:t>
+            </w:r>
+            <w:r>
+              <w:rPr>
+                <w:rStyle w:val="Hyperlink"/>
+                <w:rFonts w:ascii="Century Gothic" w:hAnsi="Century Gothic"/>
+                <w:noProof/>
+                <w:sz w:val="32"/>
+                <w:szCs w:val="32"/>
+              </w:rPr>
+              <w:t>а</w:t>
+            </w:r>
+            <w:r>
+              <w:rPr>
+                <w:rStyle w:val="Hyperlink"/>
+                <w:rFonts w:ascii="Century Gothic" w:hAnsi="Century Gothic"/>
+                <w:noProof/>
+                <w:sz w:val="32"/>
+                <w:szCs w:val="32"/>
+              </w:rPr>
+              <w:t xml:space="preserve"> ни</w:t>
             </w:r>
             <w:r>
               <w:rPr>
@@ -1647,6 +1716,21 @@
     <w:p>
       <w:pPr>
         <w:pStyle w:val="Heading1"/>
+        <w:spacing w:line="240" w:lineRule="auto"/>
+        <w:ind w:left="142"/>
+        <w:rPr>
+          <w:rFonts w:ascii="Century Gothic" w:eastAsia="Yu Gothic UI" w:hAnsi="Century Gothic" w:cs="Miriam"/>
+          <w:color w:val="FABF8F" w:themeColor="accent6" w:themeTint="99"/>
+          <w:sz w:val="32"/>
+          <w:szCs w:val="32"/>
+        </w:rPr>
+      </w:pPr>
+      <w:bookmarkStart w:id="0" w:name="_Toc57559125"/>
+    </w:p>
+    <w:p/>
+    <w:p>
+      <w:pPr>
+        <w:pStyle w:val="Heading1"/>
         <w:numPr>
           <w:ilvl w:val="0"/>
           <w:numId w:val="5"/>
@@ -1660,7 +1744,6 @@
           <w:szCs w:val="32"/>
         </w:rPr>
       </w:pPr>
-      <w:bookmarkStart w:id="0" w:name="_Toc57559125"/>
       <w:r>
         <w:rPr>
           <w:rFonts w:ascii="Century Gothic" w:eastAsia="Yu Gothic UI" w:hAnsi="Century Gothic" w:cs="Miriam"/>
@@ -1668,7 +1751,6 @@
           <w:sz w:val="32"/>
           <w:szCs w:val="32"/>
         </w:rPr>
-        <w:lastRenderedPageBreak/>
         <w:t>Отбор</w:t>
       </w:r>
       <w:bookmarkEnd w:id="0"/>
@@ -1747,18 +1829,18 @@
         <w:ind w:left="851" w:hanging="425"/>
         <w:rPr>
           <w:rFonts w:ascii="Century Gothic" w:hAnsi="Century Gothic"/>
-          <w:color w:val="602004"/>
+          <w:color w:val="984806" w:themeColor="accent6" w:themeShade="80"/>
           <w:sz w:val="28"/>
           <w:szCs w:val="28"/>
           <w:lang w:val="en-US"/>
         </w:rPr>
       </w:pPr>
-      <w:hyperlink r:id="rId9" w:history="1">
+      <w:hyperlink r:id="rId10" w:history="1">
         <w:r>
           <w:rPr>
             <w:rStyle w:val="Hyperlink"/>
             <w:rFonts w:ascii="Century Gothic" w:hAnsi="Century Gothic"/>
-            <w:color w:val="602004"/>
+            <w:color w:val="984806" w:themeColor="accent6" w:themeShade="80"/>
             <w:sz w:val="28"/>
             <w:szCs w:val="28"/>
             <w:lang w:val="en-US"/>
@@ -1845,15 +1927,17 @@
         <w:ind w:left="851" w:hanging="425"/>
         <w:rPr>
           <w:rFonts w:ascii="Century Gothic" w:hAnsi="Century Gothic"/>
+          <w:color w:val="984806" w:themeColor="accent6" w:themeShade="80"/>
           <w:sz w:val="28"/>
           <w:szCs w:val="28"/>
           <w:lang w:val="en-US"/>
         </w:rPr>
       </w:pPr>
-      <w:hyperlink r:id="rId10" w:history="1">
+      <w:hyperlink r:id="rId11" w:history="1">
         <w:r>
           <w:rPr>
             <w:rFonts w:ascii="Century Gothic" w:hAnsi="Century Gothic"/>
+            <w:color w:val="984806" w:themeColor="accent6" w:themeShade="80"/>
           </w:rPr>
           <w:t xml:space="preserve"> </w:t>
         </w:r>
@@ -1861,7 +1945,7 @@
           <w:rPr>
             <w:rStyle w:val="Hyperlink"/>
             <w:rFonts w:ascii="Century Gothic" w:hAnsi="Century Gothic"/>
-            <w:color w:val="602004"/>
+            <w:color w:val="984806" w:themeColor="accent6" w:themeShade="80"/>
             <w:sz w:val="28"/>
             <w:szCs w:val="28"/>
             <w:lang w:val="en-US"/>
@@ -1872,7 +1956,7 @@
           <w:rPr>
             <w:rStyle w:val="Hyperlink"/>
             <w:rFonts w:ascii="Century Gothic" w:hAnsi="Century Gothic"/>
-            <w:color w:val="602004"/>
+            <w:color w:val="984806" w:themeColor="accent6" w:themeShade="80"/>
             <w:sz w:val="28"/>
             <w:szCs w:val="28"/>
             <w:lang w:val="en-US"/>
@@ -1974,15 +2058,17 @@
         <w:ind w:left="851" w:hanging="425"/>
         <w:rPr>
           <w:rFonts w:ascii="Century Gothic" w:hAnsi="Century Gothic"/>
+          <w:color w:val="984806" w:themeColor="accent6" w:themeShade="80"/>
           <w:sz w:val="28"/>
           <w:szCs w:val="28"/>
           <w:lang w:val="en-US"/>
         </w:rPr>
       </w:pPr>
-      <w:hyperlink r:id="rId11" w:history="1">
+      <w:hyperlink r:id="rId12" w:history="1">
         <w:r>
           <w:rPr>
             <w:rFonts w:ascii="Century Gothic" w:hAnsi="Century Gothic"/>
+            <w:color w:val="984806" w:themeColor="accent6" w:themeShade="80"/>
           </w:rPr>
           <w:t xml:space="preserve"> </w:t>
         </w:r>
@@ -1990,7 +2076,7 @@
           <w:rPr>
             <w:rStyle w:val="Hyperlink"/>
             <w:rFonts w:ascii="Century Gothic" w:hAnsi="Century Gothic"/>
-            <w:color w:val="602004"/>
+            <w:color w:val="984806" w:themeColor="accent6" w:themeShade="80"/>
             <w:sz w:val="28"/>
             <w:szCs w:val="28"/>
             <w:lang w:val="en-US"/>
@@ -2001,7 +2087,7 @@
           <w:rPr>
             <w:rStyle w:val="Hyperlink"/>
             <w:rFonts w:ascii="Century Gothic" w:hAnsi="Century Gothic"/>
-            <w:color w:val="602004"/>
+            <w:color w:val="984806" w:themeColor="accent6" w:themeShade="80"/>
             <w:sz w:val="28"/>
             <w:szCs w:val="28"/>
             <w:lang w:val="en-US"/>
@@ -2092,17 +2178,18 @@
         <w:rPr>
           <w:rStyle w:val="Hyperlink"/>
           <w:rFonts w:ascii="Century Gothic" w:hAnsi="Century Gothic"/>
-          <w:color w:val="auto"/>
+          <w:color w:val="984806" w:themeColor="accent6" w:themeShade="80"/>
           <w:sz w:val="28"/>
           <w:szCs w:val="28"/>
           <w:u w:val="none"/>
           <w:lang w:val="en-US"/>
         </w:rPr>
       </w:pPr>
-      <w:hyperlink r:id="rId12" w:history="1">
+      <w:hyperlink r:id="rId13" w:history="1">
         <w:r>
           <w:rPr>
             <w:rFonts w:ascii="Century Gothic" w:hAnsi="Century Gothic"/>
+            <w:color w:val="984806" w:themeColor="accent6" w:themeShade="80"/>
           </w:rPr>
           <w:t xml:space="preserve"> </w:t>
         </w:r>
@@ -2110,7 +2197,7 @@
           <w:rPr>
             <w:rStyle w:val="Hyperlink"/>
             <w:rFonts w:ascii="Century Gothic" w:hAnsi="Century Gothic"/>
-            <w:color w:val="602004"/>
+            <w:color w:val="984806" w:themeColor="accent6" w:themeShade="80"/>
             <w:sz w:val="28"/>
             <w:szCs w:val="28"/>
             <w:lang w:val="en-US"/>
@@ -2121,7 +2208,7 @@
           <w:rPr>
             <w:rStyle w:val="Hyperlink"/>
             <w:rFonts w:ascii="Century Gothic" w:hAnsi="Century Gothic"/>
-            <w:color w:val="602004"/>
+            <w:color w:val="984806" w:themeColor="accent6" w:themeShade="80"/>
             <w:sz w:val="28"/>
             <w:szCs w:val="28"/>
             <w:lang w:val="en-US"/>
@@ -2145,6 +2232,19 @@
     </w:p>
     <w:p>
       <w:pPr>
+        <w:pStyle w:val="ListParagraph"/>
+        <w:spacing w:line="240" w:lineRule="auto"/>
+        <w:ind w:left="851"/>
+        <w:rPr>
+          <w:rFonts w:ascii="Century Gothic" w:hAnsi="Century Gothic"/>
+          <w:sz w:val="28"/>
+          <w:szCs w:val="28"/>
+          <w:lang w:val="en-US"/>
+        </w:rPr>
+      </w:pPr>
+    </w:p>
+    <w:p>
+      <w:pPr>
         <w:pStyle w:val="Heading1"/>
         <w:numPr>
           <w:ilvl w:val="0"/>
@@ -2241,39 +2341,24 @@
           <w:sz w:val="28"/>
           <w:szCs w:val="28"/>
         </w:rPr>
-        <w:t>Нашата идея за тази проектна дейност беше да направим конзолна апликация на програмния език С++ , която да представлява игра на лабиринт, в която играчът има задача</w:t>
-      </w:r>
-      <w:r>
-        <w:rPr>
-          <w:rFonts w:ascii="Century Gothic" w:hAnsi="Century Gothic"/>
-          <w:sz w:val="28"/>
-          <w:szCs w:val="28"/>
-        </w:rPr>
-        <w:t>та</w:t>
-      </w:r>
-      <w:r>
-        <w:rPr>
-          <w:rFonts w:ascii="Century Gothic" w:hAnsi="Century Gothic"/>
-          <w:sz w:val="28"/>
-          <w:szCs w:val="28"/>
-        </w:rPr>
-        <w:t xml:space="preserve"> да въведе желаната от него големина</w:t>
-      </w:r>
-      <w:r>
-        <w:rPr>
-          <w:rFonts w:ascii="Century Gothic" w:hAnsi="Century Gothic"/>
-          <w:sz w:val="28"/>
-          <w:szCs w:val="28"/>
-        </w:rPr>
-        <w:t xml:space="preserve"> на лабиринта</w:t>
-      </w:r>
-      <w:r>
-        <w:rPr>
-          <w:rFonts w:ascii="Century Gothic" w:hAnsi="Century Gothic"/>
-          <w:sz w:val="28"/>
-          <w:szCs w:val="28"/>
-        </w:rPr>
-        <w:t xml:space="preserve"> и да започне да играе.</w:t>
+        <w:t>Нашата идея за тази проектна дейност беше да направим конзолна апликация на програмния език С++ , която да представлява игра на лабиринт, в която играчът има задачата да въведе желаната от него големина на лабиринта и да започне да играе.</w:t>
+      </w:r>
+    </w:p>
+    <w:p>
+      <w:pPr>
+        <w:rPr>
+          <w:rFonts w:ascii="Century Gothic" w:hAnsi="Century Gothic"/>
+          <w:sz w:val="28"/>
+          <w:szCs w:val="28"/>
+        </w:rPr>
+      </w:pPr>
+      <w:r>
+        <w:rPr>
+          <w:rFonts w:ascii="Century Gothic" w:hAnsi="Century Gothic"/>
+          <w:sz w:val="28"/>
+          <w:szCs w:val="28"/>
+        </w:rPr>
+        <w:br w:type="page"/>
       </w:r>
     </w:p>
     <w:p>
@@ -2390,15 +2475,7 @@
           <w:sz w:val="28"/>
           <w:szCs w:val="28"/>
         </w:rPr>
-        <w:t>Н</w:t>
-      </w:r>
-      <w:r>
-        <w:rPr>
-          <w:rFonts w:ascii="Century Gothic" w:hAnsi="Century Gothic"/>
-          <w:sz w:val="28"/>
-          <w:szCs w:val="28"/>
-        </w:rPr>
-        <w:t xml:space="preserve">аправихме нашата първа онлайн среща, в която обсъдихме ролите на всеки един, създадохме нашата идея, направихме си </w:t>
+        <w:t xml:space="preserve">Направихме нашата първа онлайн среща, в която обсъдихме ролите на всеки един, създадохме нашата идея, направихме си </w:t>
       </w:r>
       <w:proofErr w:type="spellStart"/>
       <w:r>
@@ -2470,7 +2547,6 @@
           <w:sz w:val="28"/>
           <w:szCs w:val="28"/>
         </w:rPr>
-        <w:lastRenderedPageBreak/>
         <w:t>Втора част</w:t>
       </w:r>
       <w:r>
@@ -2504,71 +2580,7 @@
           <w:sz w:val="28"/>
           <w:szCs w:val="28"/>
         </w:rPr>
-        <w:t>срещи през няколко дена,</w:t>
-      </w:r>
-      <w:r>
-        <w:rPr>
-          <w:rFonts w:ascii="Century Gothic" w:hAnsi="Century Gothic"/>
-          <w:sz w:val="28"/>
-          <w:szCs w:val="28"/>
-        </w:rPr>
-        <w:t xml:space="preserve"> коментиране на</w:t>
-      </w:r>
-      <w:r>
-        <w:rPr>
-          <w:rFonts w:ascii="Century Gothic" w:hAnsi="Century Gothic"/>
-          <w:sz w:val="28"/>
-          <w:szCs w:val="28"/>
-        </w:rPr>
-        <w:t xml:space="preserve"> работата на всеки и </w:t>
-      </w:r>
-      <w:r>
-        <w:rPr>
-          <w:rFonts w:ascii="Century Gothic" w:hAnsi="Century Gothic"/>
-          <w:sz w:val="28"/>
-          <w:szCs w:val="28"/>
-        </w:rPr>
-        <w:t xml:space="preserve">ако </w:t>
-      </w:r>
-      <w:r>
-        <w:rPr>
-          <w:rFonts w:ascii="Century Gothic" w:hAnsi="Century Gothic"/>
-          <w:sz w:val="28"/>
-          <w:szCs w:val="28"/>
-        </w:rPr>
-        <w:t xml:space="preserve">има въпроси или някакъв проблем </w:t>
-      </w:r>
-      <w:r>
-        <w:rPr>
-          <w:rFonts w:ascii="Century Gothic" w:hAnsi="Century Gothic"/>
-          <w:sz w:val="28"/>
-          <w:szCs w:val="28"/>
-        </w:rPr>
-        <w:t>го</w:t>
-      </w:r>
-      <w:r>
-        <w:rPr>
-          <w:rFonts w:ascii="Century Gothic" w:hAnsi="Century Gothic"/>
-          <w:sz w:val="28"/>
-          <w:szCs w:val="28"/>
-        </w:rPr>
-        <w:t xml:space="preserve"> коментираме и разреш</w:t>
-      </w:r>
-      <w:r>
-        <w:rPr>
-          <w:rFonts w:ascii="Century Gothic" w:hAnsi="Century Gothic"/>
-          <w:sz w:val="28"/>
-          <w:szCs w:val="28"/>
-        </w:rPr>
-        <w:t>аваме</w:t>
-      </w:r>
-      <w:r>
-        <w:rPr>
-          <w:rFonts w:ascii="Century Gothic" w:hAnsi="Century Gothic"/>
-          <w:sz w:val="28"/>
-          <w:szCs w:val="28"/>
-        </w:rPr>
-        <w:t>.</w:t>
+        <w:t>срещи през няколко дена, коментиране на работата на всеки и ако има въпроси или някакъв проблем го коментираме и разрешаваме.</w:t>
       </w:r>
     </w:p>
     <w:p>
@@ -2863,6 +2875,18 @@
           <w:szCs w:val="28"/>
         </w:rPr>
       </w:pPr>
+    </w:p>
+    <w:p>
+      <w:pPr>
+        <w:pStyle w:val="ListParagraph"/>
+        <w:spacing w:line="240" w:lineRule="auto"/>
+        <w:ind w:left="0" w:right="281"/>
+        <w:rPr>
+          <w:rFonts w:ascii="Century Gothic" w:hAnsi="Century Gothic"/>
+          <w:sz w:val="28"/>
+          <w:szCs w:val="28"/>
+        </w:rPr>
+      </w:pPr>
       <w:r>
         <w:rPr>
           <w:rFonts w:ascii="Century Gothic" w:hAnsi="Century Gothic"/>
@@ -2889,6 +2913,70 @@
           <w:rFonts w:ascii="Century Gothic" w:hAnsi="Century Gothic"/>
         </w:rPr>
       </w:pPr>
+    </w:p>
+    <w:p>
+      <w:pPr>
+        <w:pStyle w:val="ListParagraph"/>
+        <w:spacing w:line="240" w:lineRule="auto"/>
+        <w:ind w:left="284" w:right="281" w:hanging="284"/>
+        <w:rPr>
+          <w:rFonts w:ascii="Century Gothic" w:hAnsi="Century Gothic"/>
+        </w:rPr>
+      </w:pPr>
+      <w:r>
+        <w:rPr>
+          <w:rFonts w:ascii="Century Gothic" w:hAnsi="Century Gothic"/>
+        </w:rPr>
+        <w:drawing>
+          <wp:anchor distT="0" distB="0" distL="114300" distR="114300" simplePos="0" relativeHeight="251694592" behindDoc="1" locked="0" layoutInCell="1" allowOverlap="1" wp14:anchorId="2B9A4AD9" wp14:editId="3B7FB680">
+            <wp:simplePos x="0" y="0"/>
+            <wp:positionH relativeFrom="column">
+              <wp:posOffset>574040</wp:posOffset>
+            </wp:positionH>
+            <wp:positionV relativeFrom="paragraph">
+              <wp:posOffset>200025</wp:posOffset>
+            </wp:positionV>
+            <wp:extent cx="4737735" cy="1830070"/>
+            <wp:effectExtent l="0" t="0" r="5715" b="0"/>
+            <wp:wrapTopAndBottom/>
+            <wp:docPr id="2" name="Picture 2"/>
+            <wp:cNvGraphicFramePr>
+              <a:graphicFrameLocks xmlns:a="http://schemas.openxmlformats.org/drawingml/2006/main" noChangeAspect="1"/>
+            </wp:cNvGraphicFramePr>
+            <a:graphic xmlns:a="http://schemas.openxmlformats.org/drawingml/2006/main">
+              <a:graphicData uri="http://schemas.openxmlformats.org/drawingml/2006/picture">
+                <pic:pic xmlns:pic="http://schemas.openxmlformats.org/drawingml/2006/picture">
+                  <pic:nvPicPr>
+                    <pic:cNvPr id="1" name=""/>
+                    <pic:cNvPicPr/>
+                  </pic:nvPicPr>
+                  <pic:blipFill>
+                    <a:blip r:embed="rId14">
+                      <a:extLst>
+                        <a:ext uri="{28A0092B-C50C-407E-A947-70E740481C1C}">
+                          <a14:useLocalDpi xmlns:a14="http://schemas.microsoft.com/office/drawing/2010/main" val="0"/>
+                        </a:ext>
+                      </a:extLst>
+                    </a:blip>
+                    <a:stretch>
+                      <a:fillRect/>
+                    </a:stretch>
+                  </pic:blipFill>
+                  <pic:spPr>
+                    <a:xfrm>
+                      <a:off x="0" y="0"/>
+                      <a:ext cx="4737735" cy="1830070"/>
+                    </a:xfrm>
+                    <a:prstGeom prst="rect">
+                      <a:avLst/>
+                    </a:prstGeom>
+                  </pic:spPr>
+                </pic:pic>
+              </a:graphicData>
+            </a:graphic>
+          </wp:anchor>
+        </w:drawing>
+      </w:r>
     </w:p>
     <w:p>
       <w:pPr>
@@ -3008,9 +3096,6 @@
     </w:p>
     <w:p>
       <w:pPr>
-        <w:pStyle w:val="ListParagraph"/>
-        <w:spacing w:line="240" w:lineRule="auto"/>
-        <w:ind w:left="0" w:right="281"/>
         <w:rPr>
           <w:rFonts w:ascii="Century Gothic" w:hAnsi="Century Gothic"/>
           <w:sz w:val="28"/>
@@ -3087,6 +3172,66 @@
           <w:rFonts w:ascii="Century Gothic" w:hAnsi="Century Gothic"/>
         </w:rPr>
       </w:pPr>
+      <w:r>
+        <w:rPr>
+          <w:rFonts w:ascii="Century Gothic" w:hAnsi="Century Gothic"/>
+        </w:rPr>
+        <w:drawing>
+          <wp:anchor distT="0" distB="0" distL="114300" distR="114300" simplePos="0" relativeHeight="251695616" behindDoc="0" locked="0" layoutInCell="1" allowOverlap="1" wp14:anchorId="40B77DD9" wp14:editId="086A198E">
+            <wp:simplePos x="0" y="0"/>
+            <wp:positionH relativeFrom="column">
+              <wp:posOffset>470535</wp:posOffset>
+            </wp:positionH>
+            <wp:positionV relativeFrom="paragraph">
+              <wp:posOffset>50800</wp:posOffset>
+            </wp:positionV>
+            <wp:extent cx="4779645" cy="2735580"/>
+            <wp:effectExtent l="0" t="0" r="1905" b="7620"/>
+            <wp:wrapSquare wrapText="bothSides"/>
+            <wp:docPr id="4" name="Picture 4"/>
+            <wp:cNvGraphicFramePr>
+              <a:graphicFrameLocks xmlns:a="http://schemas.openxmlformats.org/drawingml/2006/main" noChangeAspect="1"/>
+            </wp:cNvGraphicFramePr>
+            <a:graphic xmlns:a="http://schemas.openxmlformats.org/drawingml/2006/main">
+              <a:graphicData uri="http://schemas.openxmlformats.org/drawingml/2006/picture">
+                <pic:pic xmlns:pic="http://schemas.openxmlformats.org/drawingml/2006/picture">
+                  <pic:nvPicPr>
+                    <pic:cNvPr id="1" name=""/>
+                    <pic:cNvPicPr/>
+                  </pic:nvPicPr>
+                  <pic:blipFill>
+                    <a:blip r:embed="rId15">
+                      <a:extLst>
+                        <a:ext uri="{28A0092B-C50C-407E-A947-70E740481C1C}">
+                          <a14:useLocalDpi xmlns:a14="http://schemas.microsoft.com/office/drawing/2010/main" val="0"/>
+                        </a:ext>
+                      </a:extLst>
+                    </a:blip>
+                    <a:stretch>
+                      <a:fillRect/>
+                    </a:stretch>
+                  </pic:blipFill>
+                  <pic:spPr>
+                    <a:xfrm>
+                      <a:off x="0" y="0"/>
+                      <a:ext cx="4779645" cy="2735580"/>
+                    </a:xfrm>
+                    <a:prstGeom prst="rect">
+                      <a:avLst/>
+                    </a:prstGeom>
+                  </pic:spPr>
+                </pic:pic>
+              </a:graphicData>
+            </a:graphic>
+            <wp14:sizeRelH relativeFrom="margin">
+              <wp14:pctWidth>0</wp14:pctWidth>
+            </wp14:sizeRelH>
+            <wp14:sizeRelV relativeFrom="margin">
+              <wp14:pctHeight>0</wp14:pctHeight>
+            </wp14:sizeRelV>
+          </wp:anchor>
+        </w:drawing>
+      </w:r>
     </w:p>
     <w:p>
       <w:pPr>
@@ -3099,14 +3244,6 @@
           <w:szCs w:val="28"/>
         </w:rPr>
       </w:pPr>
-      <w:r>
-        <w:rPr>
-          <w:rFonts w:ascii="Century Gothic" w:hAnsi="Century Gothic"/>
-          <w:sz w:val="28"/>
-          <w:szCs w:val="28"/>
-        </w:rPr>
-        <w:t>Примерно ниво:</w:t>
-      </w:r>
     </w:p>
     <w:p>
       <w:pPr>
@@ -3119,6 +3256,220 @@
           <w:szCs w:val="28"/>
         </w:rPr>
       </w:pPr>
+    </w:p>
+    <w:p>
+      <w:pPr>
+        <w:pStyle w:val="ListParagraph"/>
+        <w:spacing w:line="240" w:lineRule="auto"/>
+        <w:ind w:left="0" w:right="281"/>
+        <w:rPr>
+          <w:rFonts w:ascii="Century Gothic" w:hAnsi="Century Gothic"/>
+          <w:sz w:val="28"/>
+          <w:szCs w:val="28"/>
+        </w:rPr>
+      </w:pPr>
+    </w:p>
+    <w:p>
+      <w:pPr>
+        <w:pStyle w:val="ListParagraph"/>
+        <w:spacing w:line="240" w:lineRule="auto"/>
+        <w:ind w:left="0" w:right="281"/>
+        <w:rPr>
+          <w:rFonts w:ascii="Century Gothic" w:hAnsi="Century Gothic"/>
+          <w:sz w:val="28"/>
+          <w:szCs w:val="28"/>
+        </w:rPr>
+      </w:pPr>
+    </w:p>
+    <w:p>
+      <w:pPr>
+        <w:pStyle w:val="ListParagraph"/>
+        <w:spacing w:line="240" w:lineRule="auto"/>
+        <w:ind w:left="0" w:right="281"/>
+        <w:rPr>
+          <w:rFonts w:ascii="Century Gothic" w:hAnsi="Century Gothic"/>
+          <w:sz w:val="28"/>
+          <w:szCs w:val="28"/>
+        </w:rPr>
+      </w:pPr>
+    </w:p>
+    <w:p>
+      <w:pPr>
+        <w:pStyle w:val="ListParagraph"/>
+        <w:spacing w:line="240" w:lineRule="auto"/>
+        <w:ind w:left="0" w:right="281"/>
+        <w:rPr>
+          <w:rFonts w:ascii="Century Gothic" w:hAnsi="Century Gothic"/>
+          <w:sz w:val="28"/>
+          <w:szCs w:val="28"/>
+        </w:rPr>
+      </w:pPr>
+    </w:p>
+    <w:p>
+      <w:pPr>
+        <w:pStyle w:val="ListParagraph"/>
+        <w:spacing w:line="240" w:lineRule="auto"/>
+        <w:ind w:left="0" w:right="281"/>
+        <w:rPr>
+          <w:rFonts w:ascii="Century Gothic" w:hAnsi="Century Gothic"/>
+          <w:sz w:val="28"/>
+          <w:szCs w:val="28"/>
+        </w:rPr>
+      </w:pPr>
+    </w:p>
+    <w:p>
+      <w:pPr>
+        <w:pStyle w:val="ListParagraph"/>
+        <w:spacing w:line="240" w:lineRule="auto"/>
+        <w:ind w:left="0" w:right="281"/>
+        <w:rPr>
+          <w:rFonts w:ascii="Century Gothic" w:hAnsi="Century Gothic"/>
+          <w:sz w:val="28"/>
+          <w:szCs w:val="28"/>
+        </w:rPr>
+      </w:pPr>
+    </w:p>
+    <w:p>
+      <w:pPr>
+        <w:pStyle w:val="ListParagraph"/>
+        <w:spacing w:line="240" w:lineRule="auto"/>
+        <w:ind w:left="0" w:right="281"/>
+        <w:rPr>
+          <w:rFonts w:ascii="Century Gothic" w:hAnsi="Century Gothic"/>
+          <w:sz w:val="28"/>
+          <w:szCs w:val="28"/>
+        </w:rPr>
+      </w:pPr>
+    </w:p>
+    <w:p>
+      <w:pPr>
+        <w:pStyle w:val="ListParagraph"/>
+        <w:spacing w:line="240" w:lineRule="auto"/>
+        <w:ind w:left="0" w:right="281"/>
+        <w:rPr>
+          <w:rFonts w:ascii="Century Gothic" w:hAnsi="Century Gothic"/>
+          <w:sz w:val="28"/>
+          <w:szCs w:val="28"/>
+        </w:rPr>
+      </w:pPr>
+    </w:p>
+    <w:p>
+      <w:pPr>
+        <w:pStyle w:val="ListParagraph"/>
+        <w:spacing w:line="240" w:lineRule="auto"/>
+        <w:ind w:left="0" w:right="281"/>
+        <w:rPr>
+          <w:rFonts w:ascii="Century Gothic" w:hAnsi="Century Gothic"/>
+          <w:sz w:val="28"/>
+          <w:szCs w:val="28"/>
+        </w:rPr>
+      </w:pPr>
+    </w:p>
+    <w:p>
+      <w:pPr>
+        <w:pStyle w:val="ListParagraph"/>
+        <w:spacing w:line="240" w:lineRule="auto"/>
+        <w:ind w:left="0" w:right="281"/>
+        <w:rPr>
+          <w:rFonts w:ascii="Century Gothic" w:hAnsi="Century Gothic"/>
+          <w:sz w:val="28"/>
+          <w:szCs w:val="28"/>
+        </w:rPr>
+      </w:pPr>
+    </w:p>
+    <w:p>
+      <w:pPr>
+        <w:pStyle w:val="ListParagraph"/>
+        <w:spacing w:line="240" w:lineRule="auto"/>
+        <w:ind w:left="0" w:right="281"/>
+        <w:rPr>
+          <w:rFonts w:ascii="Century Gothic" w:hAnsi="Century Gothic"/>
+          <w:sz w:val="28"/>
+          <w:szCs w:val="28"/>
+        </w:rPr>
+      </w:pPr>
+    </w:p>
+    <w:p>
+      <w:pPr>
+        <w:pStyle w:val="ListParagraph"/>
+        <w:spacing w:line="240" w:lineRule="auto"/>
+        <w:ind w:left="0" w:right="281"/>
+        <w:rPr>
+          <w:rFonts w:ascii="Century Gothic" w:hAnsi="Century Gothic"/>
+          <w:sz w:val="28"/>
+          <w:szCs w:val="28"/>
+        </w:rPr>
+      </w:pPr>
+      <w:r>
+        <w:rPr>
+          <w:rFonts w:ascii="Century Gothic" w:hAnsi="Century Gothic"/>
+          <w:sz w:val="28"/>
+          <w:szCs w:val="28"/>
+        </w:rPr>
+        <w:drawing>
+          <wp:anchor distT="0" distB="0" distL="114300" distR="114300" simplePos="0" relativeHeight="251696640" behindDoc="0" locked="0" layoutInCell="1" allowOverlap="1" wp14:anchorId="168A3D19" wp14:editId="5A6D8FD1">
+            <wp:simplePos x="0" y="0"/>
+            <wp:positionH relativeFrom="column">
+              <wp:posOffset>203200</wp:posOffset>
+            </wp:positionH>
+            <wp:positionV relativeFrom="paragraph">
+              <wp:posOffset>592455</wp:posOffset>
+            </wp:positionV>
+            <wp:extent cx="5298440" cy="3594735"/>
+            <wp:effectExtent l="0" t="0" r="0" b="5715"/>
+            <wp:wrapSquare wrapText="bothSides"/>
+            <wp:docPr id="6" name="Picture 6"/>
+            <wp:cNvGraphicFramePr>
+              <a:graphicFrameLocks xmlns:a="http://schemas.openxmlformats.org/drawingml/2006/main" noChangeAspect="1"/>
+            </wp:cNvGraphicFramePr>
+            <a:graphic xmlns:a="http://schemas.openxmlformats.org/drawingml/2006/main">
+              <a:graphicData uri="http://schemas.openxmlformats.org/drawingml/2006/picture">
+                <pic:pic xmlns:pic="http://schemas.openxmlformats.org/drawingml/2006/picture">
+                  <pic:nvPicPr>
+                    <pic:cNvPr id="1" name=""/>
+                    <pic:cNvPicPr/>
+                  </pic:nvPicPr>
+                  <pic:blipFill>
+                    <a:blip r:embed="rId16">
+                      <a:extLst>
+                        <a:ext uri="{28A0092B-C50C-407E-A947-70E740481C1C}">
+                          <a14:useLocalDpi xmlns:a14="http://schemas.microsoft.com/office/drawing/2010/main" val="0"/>
+                        </a:ext>
+                      </a:extLst>
+                    </a:blip>
+                    <a:stretch>
+                      <a:fillRect/>
+                    </a:stretch>
+                  </pic:blipFill>
+                  <pic:spPr>
+                    <a:xfrm>
+                      <a:off x="0" y="0"/>
+                      <a:ext cx="5298440" cy="3594735"/>
+                    </a:xfrm>
+                    <a:prstGeom prst="rect">
+                      <a:avLst/>
+                    </a:prstGeom>
+                  </pic:spPr>
+                </pic:pic>
+              </a:graphicData>
+            </a:graphic>
+            <wp14:sizeRelH relativeFrom="margin">
+              <wp14:pctWidth>0</wp14:pctWidth>
+            </wp14:sizeRelH>
+            <wp14:sizeRelV relativeFrom="margin">
+              <wp14:pctHeight>0</wp14:pctHeight>
+            </wp14:sizeRelV>
+          </wp:anchor>
+        </w:drawing>
+      </w:r>
+      <w:r>
+        <w:rPr>
+          <w:rFonts w:ascii="Century Gothic" w:hAnsi="Century Gothic"/>
+          <w:sz w:val="28"/>
+          <w:szCs w:val="28"/>
+        </w:rPr>
+        <w:t>Примерно ниво:</w:t>
+      </w:r>
     </w:p>
     <w:p>
       <w:pPr>
@@ -3161,13 +3512,13 @@
           <w:noProof/>
         </w:rPr>
         <w:drawing>
-          <wp:anchor distT="0" distB="0" distL="114300" distR="114300" simplePos="0" relativeHeight="251692544" behindDoc="1" locked="0" layoutInCell="1" allowOverlap="1" wp14:anchorId="1E751C81" wp14:editId="05645C83">
+          <wp:anchor distT="0" distB="0" distL="114300" distR="114300" simplePos="0" relativeHeight="251692544" behindDoc="1" locked="0" layoutInCell="1" allowOverlap="1" wp14:anchorId="1E751C81" wp14:editId="6B67E433">
             <wp:simplePos x="0" y="0"/>
             <wp:positionH relativeFrom="column">
-              <wp:posOffset>570172</wp:posOffset>
+              <wp:posOffset>610870</wp:posOffset>
             </wp:positionH>
             <wp:positionV relativeFrom="paragraph">
-              <wp:posOffset>310746</wp:posOffset>
+              <wp:posOffset>310515</wp:posOffset>
             </wp:positionV>
             <wp:extent cx="4530725" cy="4937760"/>
             <wp:effectExtent l="0" t="0" r="3175" b="0"/>
@@ -3194,7 +3545,7 @@
                     </pic:cNvPicPr>
                   </pic:nvPicPr>
                   <pic:blipFill>
-                    <a:blip r:embed="rId13">
+                    <a:blip r:embed="rId17">
                       <a:extLst>
                         <a:ext uri="{28A0092B-C50C-407E-A947-70E740481C1C}">
                           <a14:useLocalDpi xmlns:a14="http://schemas.microsoft.com/office/drawing/2010/main" val="0"/>
@@ -3262,8 +3613,8 @@
       <w:bookmarkEnd w:id="7"/>
     </w:p>
     <w:sectPr>
-      <w:headerReference w:type="default" r:id="rId14"/>
-      <w:footerReference w:type="default" r:id="rId15"/>
+      <w:headerReference w:type="default" r:id="rId18"/>
+      <w:footerReference w:type="default" r:id="rId19"/>
       <w:pgSz w:w="11906" w:h="16838" w:code="9"/>
       <w:pgMar w:top="1418" w:right="1133" w:bottom="568" w:left="1418" w:header="707" w:footer="709" w:gutter="0"/>
       <w:pgNumType w:start="0"/>
@@ -3594,28 +3945,28 @@
         <v:path o:extrusionok="f" gradientshapeok="t" o:connecttype="rect"/>
         <o:lock v:ext="edit" aspectratio="t"/>
       </v:shapetype>
-      <v:shape id="_x0000_i3265" type="#_x0000_t75" style="width:469.95pt;height:415.8pt" o:bullet="t">
+      <v:shape id="_x0000_i1394" type="#_x0000_t75" style="width:469.95pt;height:415.8pt" o:bullet="t">
         <v:imagedata r:id="rId1" o:title="1-red"/>
       </v:shape>
     </w:pict>
   </w:numPicBullet>
   <w:numPicBullet w:numPicBulletId="1">
     <w:pict>
-      <v:shape id="_x0000_i3266" type="#_x0000_t75" style="width:469.95pt;height:415.8pt" o:bullet="t">
+      <v:shape id="_x0000_i1395" type="#_x0000_t75" style="width:469.95pt;height:415.8pt" o:bullet="t">
         <v:imagedata r:id="rId2" o:title="12-white"/>
       </v:shape>
     </w:pict>
   </w:numPicBullet>
   <w:numPicBullet w:numPicBulletId="2">
     <w:pict>
-      <v:shape id="_x0000_i3267" type="#_x0000_t75" style="width:469.95pt;height:415.8pt" o:bullet="t">
+      <v:shape id="_x0000_i1396" type="#_x0000_t75" style="width:469.95pt;height:415.8pt" o:bullet="t">
         <v:imagedata r:id="rId3" o:title="10-black"/>
       </v:shape>
     </w:pict>
   </w:numPicBullet>
   <w:numPicBullet w:numPicBulletId="3">
     <w:pict>
-      <v:shape id="_x0000_i3268" type="#_x0000_t75" style="width:470.1pt;height:454.2pt" o:bullet="t">
+      <v:shape id="_x0000_i1397" type="#_x0000_t75" style="width:470.1pt;height:454.2pt" o:bullet="t">
         <v:imagedata r:id="rId4" o:title="13-logoserver"/>
       </v:shape>
     </w:pict>
@@ -3623,7 +3974,7 @@
   <w:abstractNum w:abstractNumId="0" w15:restartNumberingAfterBreak="0">
     <w:nsid w:val="05CB6CB2"/>
     <w:multiLevelType w:val="multilevel"/>
-    <w:tmpl w:val="F93C03C4"/>
+    <w:tmpl w:val="5F12A6AC"/>
     <w:lvl w:ilvl="0">
       <w:start w:val="1"/>
       <w:numFmt w:val="decimal"/>
@@ -3647,6 +3998,8 @@
       </w:pPr>
       <w:rPr>
         <w:rFonts w:hint="default"/>
+        <w:b/>
+        <w:bCs/>
       </w:rPr>
     </w:lvl>
     <w:lvl w:ilvl="2">

</xml_diff>